<commit_message>
Added new database table, first implementation of TutorialService and test.
git-tfs-id: [https://uli.visualstudio.com:443/DefaultCollection]$/musikanalyse.net;C34
</commit_message>
<xml_diff>
--- a/Documents/musikanalyse.docx
+++ b/Documents/musikanalyse.docx
@@ -27,14 +27,12 @@
           <w:numId w:val="1"/>
         </w:numPr>
       </w:pPr>
-      <w:proofErr w:type="spellStart"/>
       <w:r>
         <w:t>Tutorial</w:t>
       </w:r>
       <w:r>
         <w:t>s</w:t>
       </w:r>
-      <w:proofErr w:type="spellEnd"/>
       <w:r>
         <w:t xml:space="preserve"> (Text/Video)</w:t>
       </w:r>
@@ -122,6 +120,8 @@
       <w:r>
         <w:t>Millionär</w:t>
       </w:r>
+      <w:bookmarkStart w:id="0" w:name="_GoBack"/>
+      <w:bookmarkEnd w:id="0"/>
     </w:p>
     <w:p>
       <w:pPr>
@@ -131,11 +131,9 @@
           <w:numId w:val="1"/>
         </w:numPr>
       </w:pPr>
-      <w:proofErr w:type="spellStart"/>
-      <w:r>
-        <w:t>Memorie</w:t>
-      </w:r>
-      <w:proofErr w:type="spellEnd"/>
+      <w:r>
+        <w:t>Memory</w:t>
+      </w:r>
     </w:p>
     <w:p>
       <w:pPr>
@@ -169,13 +167,14 @@
           <w:numId w:val="1"/>
         </w:numPr>
       </w:pPr>
-      <w:proofErr w:type="spellStart"/>
-      <w:r>
-        <w:t>Keybord</w:t>
-      </w:r>
-      <w:proofErr w:type="spellEnd"/>
-      <w:r>
-        <w:t xml:space="preserve"> zum Nachspielen (mit Fehleranzeige)</w:t>
+      <w:r>
+        <w:t>Keybo</w:t>
+      </w:r>
+      <w:r>
+        <w:t>a</w:t>
+      </w:r>
+      <w:r>
+        <w:t>rd zum Nachspielen (mit Fehleranzeige)</w:t>
       </w:r>
     </w:p>
     <w:p>
@@ -209,15 +208,7 @@
         </w:numPr>
       </w:pPr>
       <w:r>
-        <w:t xml:space="preserve">Bereich , in dem zufallsgeneriert thematisch unterschiedliche </w:t>
-      </w:r>
-      <w:proofErr w:type="spellStart"/>
-      <w:r>
-        <w:t>Tutorials</w:t>
-      </w:r>
-      <w:proofErr w:type="spellEnd"/>
-      <w:r>
-        <w:t xml:space="preserve"> </w:t>
+        <w:t xml:space="preserve">Bereich , in dem zufallsgeneriert thematisch unterschiedliche Tutorials </w:t>
       </w:r>
       <w:proofErr w:type="spellStart"/>
       <w:r>
@@ -249,13 +240,8 @@
         </w:numPr>
       </w:pPr>
       <w:r>
-        <w:t xml:space="preserve">neuesten </w:t>
-      </w:r>
-      <w:proofErr w:type="spellStart"/>
-      <w:r>
-        <w:t>Tutorials</w:t>
-      </w:r>
-      <w:proofErr w:type="spellEnd"/>
+        <w:t>neuesten Tutorials</w:t>
+      </w:r>
     </w:p>
     <w:p>
       <w:pPr>
@@ -266,13 +252,8 @@
         </w:numPr>
       </w:pPr>
       <w:r>
-        <w:t xml:space="preserve">meistgesehenen </w:t>
-      </w:r>
-      <w:proofErr w:type="spellStart"/>
-      <w:r>
-        <w:t>Tutorials</w:t>
-      </w:r>
-      <w:proofErr w:type="spellEnd"/>
+        <w:t>meistgesehenen Tutorials</w:t>
+      </w:r>
     </w:p>
     <w:p/>
     <w:p>
@@ -304,11 +285,9 @@
           <w:numId w:val="4"/>
         </w:numPr>
       </w:pPr>
-      <w:proofErr w:type="spellStart"/>
       <w:r>
         <w:t>Tutorials</w:t>
       </w:r>
-      <w:proofErr w:type="spellEnd"/>
       <w:r>
         <w:t xml:space="preserve"> (mit Möglichkeit zur thematischen Gliederung)</w:t>
       </w:r>
@@ -375,13 +354,8 @@
       </w:pPr>
       <w:r>
         <w:lastRenderedPageBreak/>
-        <w:t xml:space="preserve">Datenmodell </w:t>
-      </w:r>
-      <w:proofErr w:type="spellStart"/>
-      <w:r>
-        <w:t>Tutorials</w:t>
-      </w:r>
-      <w:proofErr w:type="spellEnd"/>
+        <w:t>Datenmodell Tutorials</w:t>
+      </w:r>
     </w:p>
     <w:p/>
     <w:p>
@@ -391,24 +365,51 @@
           <w:ilvl w:val="0"/>
           <w:numId w:val="5"/>
         </w:numPr>
-      </w:pPr>
-      <w:r>
+        <w:rPr>
+          <w:strike/>
+        </w:rPr>
+      </w:pPr>
+      <w:r>
+        <w:rPr>
+          <w:strike/>
+        </w:rPr>
         <w:t>Tags</w:t>
       </w:r>
       <w:r>
-        <w:tab/>
-      </w:r>
-      <w:r>
-        <w:tab/>
-      </w:r>
-      <w:r>
-        <w:tab/>
-      </w:r>
-      <w:r>
-        <w:tab/>
-      </w:r>
-      <w:r>
-        <w:tab/>
+        <w:rPr>
+          <w:strike/>
+        </w:rPr>
+        <w:tab/>
+      </w:r>
+      <w:r>
+        <w:rPr>
+          <w:strike/>
+        </w:rPr>
+        <w:tab/>
+      </w:r>
+      <w:r>
+        <w:rPr>
+          <w:strike/>
+        </w:rPr>
+        <w:tab/>
+      </w:r>
+      <w:r>
+        <w:rPr>
+          <w:strike/>
+        </w:rPr>
+        <w:tab/>
+      </w:r>
+      <w:r>
+        <w:rPr>
+          <w:strike/>
+        </w:rPr>
+        <w:tab/>
+      </w:r>
+      <w:r>
+        <w:rPr>
+          <w:strike/>
+        </w:rPr>
+        <w:t>–</w:t>
       </w:r>
     </w:p>
     <w:p>
@@ -418,28 +419,52 @@
           <w:ilvl w:val="0"/>
           <w:numId w:val="5"/>
         </w:numPr>
-      </w:pPr>
-      <w:r>
-        <w:t>ID</w:t>
-      </w:r>
-      <w:r>
-        <w:tab/>
-      </w:r>
-      <w:r>
-        <w:tab/>
-      </w:r>
-      <w:r>
-        <w:tab/>
-      </w:r>
-      <w:r>
-        <w:tab/>
-      </w:r>
-      <w:r>
-        <w:tab/>
+        <w:rPr>
+          <w:strike/>
+        </w:rPr>
+      </w:pPr>
+      <w:r>
+        <w:rPr>
+          <w:strike/>
+        </w:rPr>
+        <w:t>Kommentare</w:t>
+      </w:r>
+      <w:r>
+        <w:rPr>
+          <w:strike/>
+        </w:rPr>
+        <w:tab/>
+      </w:r>
+      <w:r>
+        <w:rPr>
+          <w:strike/>
+        </w:rPr>
+        <w:tab/>
+      </w:r>
+      <w:r>
+        <w:rPr>
+          <w:strike/>
+        </w:rPr>
+        <w:tab/>
+      </w:r>
+      <w:r>
+        <w:rPr>
+          <w:strike/>
+        </w:rPr>
+        <w:tab/>
+      </w:r>
+      <w:r>
+        <w:rPr>
+          <w:strike/>
+        </w:rPr>
         <w:t>–</w:t>
       </w:r>
-      <w:bookmarkStart w:id="0" w:name="_GoBack"/>
-      <w:bookmarkEnd w:id="0"/>
+      <w:r>
+        <w:rPr>
+          <w:strike/>
+        </w:rPr>
+        <w:t xml:space="preserve"> </w:t>
+      </w:r>
     </w:p>
     <w:p>
       <w:pPr>
@@ -448,22 +473,51 @@
           <w:ilvl w:val="0"/>
           <w:numId w:val="5"/>
         </w:numPr>
-      </w:pPr>
-      <w:r>
-        <w:t>Description</w:t>
-      </w:r>
-      <w:r>
-        <w:tab/>
-      </w:r>
-      <w:r>
-        <w:tab/>
-      </w:r>
-      <w:r>
-        <w:tab/>
-      </w:r>
-      <w:r>
-        <w:tab/>
-        <w:t>x</w:t>
+        <w:rPr>
+          <w:strike/>
+        </w:rPr>
+      </w:pPr>
+      <w:r>
+        <w:rPr>
+          <w:strike/>
+        </w:rPr>
+        <w:t>Bewertung</w:t>
+      </w:r>
+      <w:r>
+        <w:rPr>
+          <w:strike/>
+        </w:rPr>
+        <w:tab/>
+      </w:r>
+      <w:r>
+        <w:rPr>
+          <w:strike/>
+        </w:rPr>
+        <w:tab/>
+      </w:r>
+      <w:r>
+        <w:rPr>
+          <w:strike/>
+        </w:rPr>
+        <w:tab/>
+      </w:r>
+      <w:r>
+        <w:rPr>
+          <w:strike/>
+        </w:rPr>
+        <w:tab/>
+      </w:r>
+      <w:r>
+        <w:rPr>
+          <w:strike/>
+        </w:rPr>
+        <w:t>–</w:t>
+      </w:r>
+      <w:r>
+        <w:rPr>
+          <w:strike/>
+        </w:rPr>
+        <w:t xml:space="preserve"> </w:t>
       </w:r>
     </w:p>
     <w:p>
@@ -473,26 +527,48 @@
           <w:ilvl w:val="0"/>
           <w:numId w:val="5"/>
         </w:numPr>
-      </w:pPr>
-      <w:r>
-        <w:t>Title</w:t>
-      </w:r>
-      <w:r>
-        <w:tab/>
-      </w:r>
-      <w:r>
-        <w:tab/>
-      </w:r>
-      <w:r>
-        <w:tab/>
-      </w:r>
-      <w:r>
-        <w:tab/>
-      </w:r>
-      <w:r>
-        <w:tab/>
-        <w:t>x</w:t>
-      </w:r>
+        <w:rPr>
+          <w:strike/>
+        </w:rPr>
+      </w:pPr>
+      <w:r>
+        <w:rPr>
+          <w:strike/>
+        </w:rPr>
+        <w:t>Nutzungsstatistik</w:t>
+      </w:r>
+      <w:r>
+        <w:rPr>
+          <w:strike/>
+        </w:rPr>
+        <w:tab/>
+      </w:r>
+      <w:r>
+        <w:rPr>
+          <w:strike/>
+        </w:rPr>
+        <w:tab/>
+      </w:r>
+      <w:r>
+        <w:rPr>
+          <w:strike/>
+        </w:rPr>
+        <w:tab/>
+      </w:r>
+      <w:r>
+        <w:rPr>
+          <w:strike/>
+        </w:rPr>
+        <w:t>–</w:t>
+      </w:r>
+    </w:p>
+    <w:p>
+      <w:pPr>
+        <w:pStyle w:val="Listenabsatz"/>
+        <w:rPr>
+          <w:strike/>
+        </w:rPr>
+      </w:pPr>
     </w:p>
     <w:p>
       <w:pPr>
@@ -501,22 +577,46 @@
           <w:ilvl w:val="0"/>
           <w:numId w:val="5"/>
         </w:numPr>
-      </w:pPr>
-      <w:r>
-        <w:t>Vorschaubild</w:t>
-      </w:r>
-      <w:r>
-        <w:tab/>
-      </w:r>
-      <w:r>
-        <w:tab/>
-      </w:r>
-      <w:r>
-        <w:tab/>
-      </w:r>
-      <w:r>
-        <w:tab/>
-        <w:t>x</w:t>
+        <w:rPr>
+          <w:strike/>
+        </w:rPr>
+      </w:pPr>
+      <w:r>
+        <w:rPr>
+          <w:strike/>
+        </w:rPr>
+        <w:t>ID</w:t>
+      </w:r>
+      <w:r>
+        <w:rPr>
+          <w:strike/>
+        </w:rPr>
+        <w:tab/>
+      </w:r>
+      <w:r>
+        <w:rPr>
+          <w:strike/>
+        </w:rPr>
+        <w:tab/>
+      </w:r>
+      <w:r>
+        <w:rPr>
+          <w:strike/>
+        </w:rPr>
+        <w:tab/>
+      </w:r>
+      <w:r>
+        <w:rPr>
+          <w:strike/>
+        </w:rPr>
+        <w:tab/>
+      </w:r>
+      <w:r>
+        <w:rPr>
+          <w:strike/>
+        </w:rPr>
+        <w:tab/>
+        <w:t>–</w:t>
       </w:r>
     </w:p>
     <w:p>
@@ -526,14 +626,38 @@
           <w:ilvl w:val="0"/>
           <w:numId w:val="5"/>
         </w:numPr>
-      </w:pPr>
-      <w:r>
-        <w:t>Zeitpunkt der aktuellen Version</w:t>
-      </w:r>
-      <w:r>
-        <w:tab/>
-      </w:r>
-      <w:r>
+        <w:rPr>
+          <w:strike/>
+        </w:rPr>
+      </w:pPr>
+      <w:r>
+        <w:rPr>
+          <w:strike/>
+        </w:rPr>
+        <w:t>Description</w:t>
+      </w:r>
+      <w:r>
+        <w:rPr>
+          <w:strike/>
+        </w:rPr>
+        <w:tab/>
+      </w:r>
+      <w:r>
+        <w:rPr>
+          <w:strike/>
+        </w:rPr>
+        <w:tab/>
+      </w:r>
+      <w:r>
+        <w:rPr>
+          <w:strike/>
+        </w:rPr>
+        <w:tab/>
+      </w:r>
+      <w:r>
+        <w:rPr>
+          <w:strike/>
+        </w:rPr>
         <w:tab/>
         <w:t>x</w:t>
       </w:r>
@@ -545,22 +669,46 @@
           <w:ilvl w:val="0"/>
           <w:numId w:val="5"/>
         </w:numPr>
-      </w:pPr>
-      <w:r>
-        <w:t>Versionsnummer</w:t>
-      </w:r>
-      <w:r>
-        <w:tab/>
-      </w:r>
-      <w:r>
-        <w:tab/>
-      </w:r>
-      <w:r>
+        <w:rPr>
+          <w:strike/>
+        </w:rPr>
+      </w:pPr>
+      <w:r>
+        <w:rPr>
+          <w:strike/>
+        </w:rPr>
+        <w:t>Title</w:t>
+      </w:r>
+      <w:r>
+        <w:rPr>
+          <w:strike/>
+        </w:rPr>
+        <w:tab/>
+      </w:r>
+      <w:r>
+        <w:rPr>
+          <w:strike/>
+        </w:rPr>
+        <w:tab/>
+      </w:r>
+      <w:r>
+        <w:rPr>
+          <w:strike/>
+        </w:rPr>
+        <w:tab/>
+      </w:r>
+      <w:r>
+        <w:rPr>
+          <w:strike/>
+        </w:rPr>
+        <w:tab/>
+      </w:r>
+      <w:r>
+        <w:rPr>
+          <w:strike/>
+        </w:rPr>
         <w:tab/>
         <w:t>x</w:t>
-      </w:r>
-      <w:r>
-        <w:t xml:space="preserve"> </w:t>
       </w:r>
     </w:p>
     <w:p>
@@ -570,20 +718,155 @@
           <w:ilvl w:val="0"/>
           <w:numId w:val="5"/>
         </w:numPr>
-      </w:pPr>
-      <w:r>
+        <w:rPr>
+          <w:strike/>
+        </w:rPr>
+      </w:pPr>
+      <w:r>
+        <w:rPr>
+          <w:strike/>
+        </w:rPr>
+        <w:t>Vorschaubild</w:t>
+      </w:r>
+      <w:r>
+        <w:rPr>
+          <w:strike/>
+        </w:rPr>
+        <w:tab/>
+      </w:r>
+      <w:r>
+        <w:rPr>
+          <w:strike/>
+        </w:rPr>
+        <w:tab/>
+      </w:r>
+      <w:r>
+        <w:rPr>
+          <w:strike/>
+        </w:rPr>
+        <w:tab/>
+      </w:r>
+      <w:r>
+        <w:rPr>
+          <w:strike/>
+        </w:rPr>
+        <w:tab/>
+        <w:t>x</w:t>
+      </w:r>
+    </w:p>
+    <w:p>
+      <w:pPr>
+        <w:pStyle w:val="Listenabsatz"/>
+        <w:numPr>
+          <w:ilvl w:val="0"/>
+          <w:numId w:val="5"/>
+        </w:numPr>
+        <w:rPr>
+          <w:strike/>
+        </w:rPr>
+      </w:pPr>
+      <w:r>
+        <w:rPr>
+          <w:strike/>
+        </w:rPr>
+        <w:t>Zeitpunkt der aktuellen Version</w:t>
+      </w:r>
+      <w:r>
+        <w:rPr>
+          <w:strike/>
+        </w:rPr>
+        <w:tab/>
+      </w:r>
+      <w:r>
+        <w:rPr>
+          <w:strike/>
+        </w:rPr>
+        <w:tab/>
+        <w:t>x</w:t>
+      </w:r>
+    </w:p>
+    <w:p>
+      <w:pPr>
+        <w:pStyle w:val="Listenabsatz"/>
+        <w:numPr>
+          <w:ilvl w:val="0"/>
+          <w:numId w:val="5"/>
+        </w:numPr>
+        <w:rPr>
+          <w:strike/>
+        </w:rPr>
+      </w:pPr>
+      <w:r>
+        <w:rPr>
+          <w:strike/>
+        </w:rPr>
+        <w:t>Versionsnummer</w:t>
+      </w:r>
+      <w:r>
+        <w:rPr>
+          <w:strike/>
+        </w:rPr>
+        <w:tab/>
+      </w:r>
+      <w:r>
+        <w:rPr>
+          <w:strike/>
+        </w:rPr>
+        <w:tab/>
+      </w:r>
+      <w:r>
+        <w:rPr>
+          <w:strike/>
+        </w:rPr>
+        <w:tab/>
+        <w:t>x</w:t>
+      </w:r>
+      <w:r>
+        <w:rPr>
+          <w:strike/>
+        </w:rPr>
+        <w:t xml:space="preserve"> </w:t>
+      </w:r>
+    </w:p>
+    <w:p>
+      <w:pPr>
+        <w:pStyle w:val="Listenabsatz"/>
+        <w:numPr>
+          <w:ilvl w:val="0"/>
+          <w:numId w:val="5"/>
+        </w:numPr>
+        <w:rPr>
+          <w:strike/>
+        </w:rPr>
+      </w:pPr>
+      <w:r>
+        <w:rPr>
+          <w:strike/>
+        </w:rPr>
         <w:t>Content</w:t>
       </w:r>
       <w:r>
-        <w:tab/>
-      </w:r>
-      <w:r>
-        <w:tab/>
-      </w:r>
-      <w:r>
-        <w:tab/>
-      </w:r>
-      <w:r>
+        <w:rPr>
+          <w:strike/>
+        </w:rPr>
+        <w:tab/>
+      </w:r>
+      <w:r>
+        <w:rPr>
+          <w:strike/>
+        </w:rPr>
+        <w:tab/>
+      </w:r>
+      <w:r>
+        <w:rPr>
+          <w:strike/>
+        </w:rPr>
+        <w:tab/>
+      </w:r>
+      <w:r>
+        <w:rPr>
+          <w:strike/>
+        </w:rPr>
         <w:tab/>
         <w:t>x</w:t>
       </w:r>
@@ -595,8 +878,14 @@
           <w:ilvl w:val="1"/>
           <w:numId w:val="5"/>
         </w:numPr>
-      </w:pPr>
-      <w:r>
+        <w:rPr>
+          <w:strike/>
+        </w:rPr>
+      </w:pPr>
+      <w:r>
+        <w:rPr>
+          <w:strike/>
+        </w:rPr>
         <w:t>Text</w:t>
       </w:r>
     </w:p>
@@ -643,8 +932,14 @@
           <w:ilvl w:val="1"/>
           <w:numId w:val="5"/>
         </w:numPr>
-      </w:pPr>
-      <w:r>
+        <w:rPr>
+          <w:strike/>
+        </w:rPr>
+      </w:pPr>
+      <w:r>
+        <w:rPr>
+          <w:strike/>
+        </w:rPr>
         <w:t>Video</w:t>
       </w:r>
     </w:p>
@@ -655,24 +950,45 @@
           <w:ilvl w:val="0"/>
           <w:numId w:val="5"/>
         </w:numPr>
-      </w:pPr>
-      <w:r>
+        <w:rPr>
+          <w:strike/>
+        </w:rPr>
+      </w:pPr>
+      <w:r>
+        <w:rPr>
+          <w:strike/>
+        </w:rPr>
         <w:t>Literaturhinwei</w:t>
       </w:r>
       <w:r>
+        <w:rPr>
+          <w:strike/>
+        </w:rPr>
         <w:t>se</w:t>
       </w:r>
       <w:r>
-        <w:tab/>
-      </w:r>
-      <w:r>
-        <w:tab/>
-      </w:r>
-      <w:r>
+        <w:rPr>
+          <w:strike/>
+        </w:rPr>
+        <w:tab/>
+      </w:r>
+      <w:r>
+        <w:rPr>
+          <w:strike/>
+        </w:rPr>
+        <w:tab/>
+      </w:r>
+      <w:r>
+        <w:rPr>
+          <w:strike/>
+        </w:rPr>
         <w:tab/>
         <w:t>x</w:t>
       </w:r>
       <w:r>
+        <w:rPr>
+          <w:strike/>
+        </w:rPr>
         <w:t xml:space="preserve"> </w:t>
       </w:r>
     </w:p>
@@ -683,24 +999,45 @@
           <w:ilvl w:val="0"/>
           <w:numId w:val="5"/>
         </w:numPr>
-      </w:pPr>
-      <w:r>
+        <w:rPr>
+          <w:strike/>
+        </w:rPr>
+      </w:pPr>
+      <w:r>
+        <w:rPr>
+          <w:strike/>
+        </w:rPr>
         <w:t>Materialien</w:t>
       </w:r>
       <w:r>
-        <w:tab/>
-      </w:r>
-      <w:r>
-        <w:tab/>
-      </w:r>
-      <w:r>
-        <w:tab/>
-      </w:r>
-      <w:r>
+        <w:rPr>
+          <w:strike/>
+        </w:rPr>
+        <w:tab/>
+      </w:r>
+      <w:r>
+        <w:rPr>
+          <w:strike/>
+        </w:rPr>
+        <w:tab/>
+      </w:r>
+      <w:r>
+        <w:rPr>
+          <w:strike/>
+        </w:rPr>
+        <w:tab/>
+      </w:r>
+      <w:r>
+        <w:rPr>
+          <w:strike/>
+        </w:rPr>
         <w:tab/>
         <w:t>x</w:t>
       </w:r>
       <w:r>
+        <w:rPr>
+          <w:strike/>
+        </w:rPr>
         <w:t xml:space="preserve"> </w:t>
       </w:r>
     </w:p>
@@ -711,103 +1048,55 @@
           <w:ilvl w:val="0"/>
           <w:numId w:val="5"/>
         </w:numPr>
-      </w:pPr>
-      <w:r>
-        <w:t>Kommentare</w:t>
-      </w:r>
-      <w:r>
-        <w:tab/>
-      </w:r>
-      <w:r>
-        <w:tab/>
-      </w:r>
-      <w:r>
-        <w:tab/>
-      </w:r>
-      <w:r>
-        <w:tab/>
-      </w:r>
-      <w:r>
-        <w:t xml:space="preserve">x </w:t>
-      </w:r>
-    </w:p>
-    <w:p>
-      <w:pPr>
-        <w:pStyle w:val="Listenabsatz"/>
-        <w:numPr>
-          <w:ilvl w:val="0"/>
-          <w:numId w:val="5"/>
-        </w:numPr>
-      </w:pPr>
-      <w:r>
-        <w:t>Bewertung</w:t>
-      </w:r>
-      <w:r>
-        <w:tab/>
-      </w:r>
-      <w:r>
-        <w:tab/>
-      </w:r>
-      <w:r>
-        <w:tab/>
-      </w:r>
-      <w:r>
-        <w:tab/>
-      </w:r>
-      <w:r>
-        <w:t xml:space="preserve">x </w:t>
-      </w:r>
-    </w:p>
-    <w:p>
-      <w:pPr>
-        <w:pStyle w:val="Listenabsatz"/>
-        <w:numPr>
-          <w:ilvl w:val="0"/>
-          <w:numId w:val="5"/>
-        </w:numPr>
-      </w:pPr>
-      <w:r>
-        <w:t>Nutzungsstatistik</w:t>
-      </w:r>
-      <w:r>
-        <w:tab/>
-      </w:r>
-      <w:r>
-        <w:tab/>
-      </w:r>
-      <w:r>
-        <w:tab/>
-      </w:r>
-      <w:r>
-        <w:t>x</w:t>
-      </w:r>
-    </w:p>
-    <w:p>
-      <w:pPr>
-        <w:pStyle w:val="Listenabsatz"/>
-        <w:numPr>
-          <w:ilvl w:val="0"/>
-          <w:numId w:val="5"/>
-        </w:numPr>
-      </w:pPr>
-      <w:r>
+        <w:rPr>
+          <w:strike/>
+        </w:rPr>
+      </w:pPr>
+      <w:r>
+        <w:rPr>
+          <w:strike/>
+        </w:rPr>
         <w:t>Veröf</w:t>
       </w:r>
       <w:r>
+        <w:rPr>
+          <w:strike/>
+        </w:rPr>
         <w:t>f</w:t>
       </w:r>
       <w:r>
+        <w:rPr>
+          <w:strike/>
+        </w:rPr>
         <w:t>entlichungsstatus</w:t>
       </w:r>
       <w:r>
-        <w:tab/>
-      </w:r>
-      <w:r>
-        <w:tab/>
-      </w:r>
-      <w:r>
+        <w:rPr>
+          <w:strike/>
+        </w:rPr>
+        <w:tab/>
+      </w:r>
+      <w:r>
+        <w:rPr>
+          <w:strike/>
+        </w:rPr>
+        <w:tab/>
         <w:t>–</w:t>
       </w:r>
+    </w:p>
+    <w:p>
+      <w:pPr>
+        <w:rPr>
+          <w:strike/>
+        </w:rPr>
+      </w:pPr>
+    </w:p>
+    <w:p>
+      <w:pPr>
+        <w:rPr>
+          <w:strike/>
+        </w:rPr>
+      </w:pPr>
     </w:p>
     <w:sectPr>
       <w:pgSz w:w="11906" w:h="16838"/>

</xml_diff>

<commit_message>
Project reset. Deleted all sources.
git-tfs-id: [https://uli.visualstudio.com:443/DefaultCollection]$/musikanalyse.net;C35
</commit_message>
<xml_diff>
--- a/Documents/musikanalyse.docx
+++ b/Documents/musikanalyse.docx
@@ -41,24 +41,24 @@
       <w:pPr>
         <w:pStyle w:val="Listenabsatz"/>
         <w:numPr>
+          <w:ilvl w:val="0"/>
+          <w:numId w:val="1"/>
+        </w:numPr>
+      </w:pPr>
+      <w:r>
+        <w:t>Spiele</w:t>
+      </w:r>
+    </w:p>
+    <w:p>
+      <w:pPr>
+        <w:pStyle w:val="Listenabsatz"/>
+        <w:numPr>
           <w:ilvl w:val="1"/>
           <w:numId w:val="1"/>
         </w:numPr>
       </w:pPr>
       <w:r>
-        <w:t>Werden als Beta nur für angemeldete User sichtbar</w:t>
-      </w:r>
-    </w:p>
-    <w:p>
-      <w:pPr>
-        <w:pStyle w:val="Listenabsatz"/>
-        <w:numPr>
-          <w:ilvl w:val="2"/>
-          <w:numId w:val="1"/>
-        </w:numPr>
-      </w:pPr>
-      <w:r>
-        <w:t>E-Mail-Funktion (Verbesserungsvorschläge/Fehler melden)</w:t>
+        <w:t>Millionär</w:t>
       </w:r>
     </w:p>
     <w:p>
@@ -70,31 +70,7 @@
         </w:numPr>
       </w:pPr>
       <w:r>
-        <w:t xml:space="preserve">Ab Version 1.0 sind Kommentare möglich </w:t>
-      </w:r>
-    </w:p>
-    <w:p>
-      <w:pPr>
-        <w:pStyle w:val="Listenabsatz"/>
-        <w:numPr>
-          <w:ilvl w:val="2"/>
-          <w:numId w:val="1"/>
-        </w:numPr>
-      </w:pPr>
-      <w:r>
-        <w:t>für angemeldete User zum Schreiben</w:t>
-      </w:r>
-    </w:p>
-    <w:p>
-      <w:pPr>
-        <w:pStyle w:val="Listenabsatz"/>
-        <w:numPr>
-          <w:ilvl w:val="2"/>
-          <w:numId w:val="1"/>
-        </w:numPr>
-      </w:pPr>
-      <w:r>
-        <w:t>für unangemeldete User zum Lesen</w:t>
+        <w:t>Memory</w:t>
       </w:r>
     </w:p>
     <w:p>
@@ -106,7 +82,7 @@
         </w:numPr>
       </w:pPr>
       <w:r>
-        <w:t>Spiele</w:t>
+        <w:t>Gehörbildung</w:t>
       </w:r>
     </w:p>
     <w:p>
@@ -118,232 +94,195 @@
         </w:numPr>
       </w:pPr>
       <w:r>
-        <w:t>Millionär</w:t>
+        <w:t>Intervalle, Akkorde etc. als Tests</w:t>
+      </w:r>
+    </w:p>
+    <w:p>
+      <w:pPr>
+        <w:pStyle w:val="Listenabsatz"/>
+        <w:numPr>
+          <w:ilvl w:val="1"/>
+          <w:numId w:val="1"/>
+        </w:numPr>
+      </w:pPr>
+      <w:r>
+        <w:t>Keybo</w:t>
+      </w:r>
+      <w:r>
+        <w:t>a</w:t>
+      </w:r>
+      <w:r>
+        <w:t>rd zum Nachspielen (mit Fehleranzeige)</w:t>
+      </w:r>
+    </w:p>
+    <w:p/>
+    <w:p>
+      <w:pPr>
+        <w:pStyle w:val="berschrift2"/>
+      </w:pPr>
+      <w:r>
+        <w:t>Was is</w:t>
+      </w:r>
+      <w:r>
+        <w:t>t auf der ersten Seite zu sehen:</w:t>
+      </w:r>
+    </w:p>
+    <w:p/>
+    <w:p>
+      <w:pPr>
+        <w:pStyle w:val="Listenabsatz"/>
+        <w:numPr>
+          <w:ilvl w:val="0"/>
+          <w:numId w:val="3"/>
+        </w:numPr>
+      </w:pPr>
+      <w:r>
+        <w:t xml:space="preserve">Bereich , in dem zufallsgeneriert thematisch unterschiedliche </w:t>
+      </w:r>
+      <w:proofErr w:type="spellStart"/>
+      <w:r>
+        <w:t>Tutorials</w:t>
+      </w:r>
+      <w:proofErr w:type="spellEnd"/>
+      <w:r>
+        <w:t xml:space="preserve"> </w:t>
+      </w:r>
+      <w:proofErr w:type="spellStart"/>
+      <w:r>
+        <w:t>angboten</w:t>
+      </w:r>
+      <w:proofErr w:type="spellEnd"/>
+      <w:r>
+        <w:t xml:space="preserve"> werden</w:t>
+      </w:r>
+    </w:p>
+    <w:p>
+      <w:pPr>
+        <w:pStyle w:val="Listenabsatz"/>
+        <w:numPr>
+          <w:ilvl w:val="0"/>
+          <w:numId w:val="3"/>
+        </w:numPr>
+      </w:pPr>
+      <w:r>
+        <w:t>Bereiche mit</w:t>
+      </w:r>
+    </w:p>
+    <w:p>
+      <w:pPr>
+        <w:pStyle w:val="Listenabsatz"/>
+        <w:numPr>
+          <w:ilvl w:val="1"/>
+          <w:numId w:val="3"/>
+        </w:numPr>
+      </w:pPr>
+      <w:r>
+        <w:t>neuesten Tutorials</w:t>
+      </w:r>
+    </w:p>
+    <w:p>
+      <w:pPr>
+        <w:pStyle w:val="Listenabsatz"/>
+        <w:numPr>
+          <w:ilvl w:val="1"/>
+          <w:numId w:val="3"/>
+        </w:numPr>
+      </w:pPr>
+      <w:r>
+        <w:t>meistgesehenen Tutorials</w:t>
+      </w:r>
+    </w:p>
+    <w:p/>
+    <w:p>
+      <w:pPr>
+        <w:pStyle w:val="berschrift2"/>
+      </w:pPr>
+      <w:r>
+        <w:t>Was ist auf allen Seiten zu sehen:</w:t>
+      </w:r>
+    </w:p>
+    <w:p/>
+    <w:p>
+      <w:pPr>
+        <w:pStyle w:val="Listenabsatz"/>
+        <w:numPr>
+          <w:ilvl w:val="0"/>
+          <w:numId w:val="4"/>
+        </w:numPr>
+      </w:pPr>
+      <w:r>
+        <w:t xml:space="preserve">Menü </w:t>
+      </w:r>
+    </w:p>
+    <w:p>
+      <w:pPr>
+        <w:pStyle w:val="Listenabsatz"/>
+        <w:numPr>
+          <w:ilvl w:val="1"/>
+          <w:numId w:val="4"/>
+        </w:numPr>
+      </w:pPr>
+      <w:r>
+        <w:t>Tutorials</w:t>
+      </w:r>
+      <w:r>
+        <w:t xml:space="preserve"> (mit Möglichkeit zur thematischen Gliederung)</w:t>
+      </w:r>
+    </w:p>
+    <w:p>
+      <w:pPr>
+        <w:pStyle w:val="Listenabsatz"/>
+        <w:numPr>
+          <w:ilvl w:val="1"/>
+          <w:numId w:val="4"/>
+        </w:numPr>
+      </w:pPr>
+      <w:r>
+        <w:t>Spiele</w:t>
+      </w:r>
+    </w:p>
+    <w:p>
+      <w:pPr>
+        <w:pStyle w:val="Listenabsatz"/>
+        <w:numPr>
+          <w:ilvl w:val="0"/>
+          <w:numId w:val="4"/>
+        </w:numPr>
+      </w:pPr>
+      <w:r>
+        <w:t>Suchfeld</w:t>
+      </w:r>
+    </w:p>
+    <w:p>
+      <w:pPr>
+        <w:pStyle w:val="Listenabsatz"/>
+        <w:numPr>
+          <w:ilvl w:val="0"/>
+          <w:numId w:val="4"/>
+        </w:numPr>
+      </w:pPr>
+      <w:r>
+        <w:t>Bereich mit Impressum</w:t>
+      </w:r>
+    </w:p>
+    <w:p>
+      <w:pPr>
+        <w:pStyle w:val="Listenabsatz"/>
+        <w:numPr>
+          <w:ilvl w:val="0"/>
+          <w:numId w:val="4"/>
+        </w:numPr>
+      </w:pPr>
+      <w:r>
+        <w:t xml:space="preserve">Bereich mit </w:t>
+      </w:r>
+      <w:r>
+        <w:t>Logo</w:t>
       </w:r>
       <w:bookmarkStart w:id="0" w:name="_GoBack"/>
       <w:bookmarkEnd w:id="0"/>
     </w:p>
     <w:p>
-      <w:pPr>
-        <w:pStyle w:val="Listenabsatz"/>
-        <w:numPr>
-          <w:ilvl w:val="1"/>
-          <w:numId w:val="1"/>
-        </w:numPr>
-      </w:pPr>
-      <w:r>
-        <w:t>Memory</w:t>
-      </w:r>
-    </w:p>
-    <w:p>
-      <w:pPr>
-        <w:pStyle w:val="Listenabsatz"/>
-        <w:numPr>
-          <w:ilvl w:val="0"/>
-          <w:numId w:val="1"/>
-        </w:numPr>
-      </w:pPr>
-      <w:r>
-        <w:t>Gehörbildung</w:t>
-      </w:r>
-    </w:p>
-    <w:p>
-      <w:pPr>
-        <w:pStyle w:val="Listenabsatz"/>
-        <w:numPr>
-          <w:ilvl w:val="1"/>
-          <w:numId w:val="1"/>
-        </w:numPr>
-      </w:pPr>
-      <w:r>
-        <w:t>Intervalle, Akkorde etc. als Tests</w:t>
-      </w:r>
-    </w:p>
-    <w:p>
-      <w:pPr>
-        <w:pStyle w:val="Listenabsatz"/>
-        <w:numPr>
-          <w:ilvl w:val="1"/>
-          <w:numId w:val="1"/>
-        </w:numPr>
-      </w:pPr>
-      <w:r>
-        <w:t>Keybo</w:t>
-      </w:r>
-      <w:r>
-        <w:t>a</w:t>
-      </w:r>
-      <w:r>
-        <w:t>rd zum Nachspielen (mit Fehleranzeige)</w:t>
-      </w:r>
-    </w:p>
-    <w:p>
-      <w:pPr>
-        <w:pStyle w:val="Listenabsatz"/>
-        <w:numPr>
-          <w:ilvl w:val="1"/>
-          <w:numId w:val="1"/>
-        </w:numPr>
-      </w:pPr>
-    </w:p>
-    <w:p/>
-    <w:p>
-      <w:pPr>
-        <w:pStyle w:val="berschrift2"/>
-      </w:pPr>
-      <w:r>
-        <w:t>Was is</w:t>
-      </w:r>
-      <w:r>
-        <w:t>t auf der ersten Seite zu sehen:</w:t>
-      </w:r>
-    </w:p>
-    <w:p/>
-    <w:p>
-      <w:pPr>
-        <w:pStyle w:val="Listenabsatz"/>
-        <w:numPr>
-          <w:ilvl w:val="0"/>
-          <w:numId w:val="3"/>
-        </w:numPr>
-      </w:pPr>
-      <w:r>
-        <w:t xml:space="preserve">Bereich , in dem zufallsgeneriert thematisch unterschiedliche Tutorials </w:t>
-      </w:r>
-      <w:proofErr w:type="spellStart"/>
-      <w:r>
-        <w:t>angboten</w:t>
-      </w:r>
-      <w:proofErr w:type="spellEnd"/>
-      <w:r>
-        <w:t xml:space="preserve"> werden</w:t>
-      </w:r>
-    </w:p>
-    <w:p>
-      <w:pPr>
-        <w:pStyle w:val="Listenabsatz"/>
-        <w:numPr>
-          <w:ilvl w:val="0"/>
-          <w:numId w:val="3"/>
-        </w:numPr>
-      </w:pPr>
-      <w:r>
-        <w:t>Bereiche mit</w:t>
-      </w:r>
-    </w:p>
-    <w:p>
-      <w:pPr>
-        <w:pStyle w:val="Listenabsatz"/>
-        <w:numPr>
-          <w:ilvl w:val="1"/>
-          <w:numId w:val="3"/>
-        </w:numPr>
-      </w:pPr>
-      <w:r>
-        <w:t>neuesten Tutorials</w:t>
-      </w:r>
-    </w:p>
-    <w:p>
-      <w:pPr>
-        <w:pStyle w:val="Listenabsatz"/>
-        <w:numPr>
-          <w:ilvl w:val="1"/>
-          <w:numId w:val="3"/>
-        </w:numPr>
-      </w:pPr>
-      <w:r>
-        <w:t>meistgesehenen Tutorials</w:t>
-      </w:r>
-    </w:p>
-    <w:p/>
-    <w:p>
-      <w:pPr>
-        <w:pStyle w:val="berschrift2"/>
-      </w:pPr>
-      <w:r>
-        <w:t>Was ist auf allen Seiten zu sehen:</w:t>
-      </w:r>
-    </w:p>
-    <w:p/>
-    <w:p>
-      <w:pPr>
-        <w:pStyle w:val="Listenabsatz"/>
-        <w:numPr>
-          <w:ilvl w:val="0"/>
-          <w:numId w:val="4"/>
-        </w:numPr>
-      </w:pPr>
-      <w:r>
-        <w:t xml:space="preserve">Menü </w:t>
-      </w:r>
-    </w:p>
-    <w:p>
-      <w:pPr>
-        <w:pStyle w:val="Listenabsatz"/>
-        <w:numPr>
-          <w:ilvl w:val="1"/>
-          <w:numId w:val="4"/>
-        </w:numPr>
-      </w:pPr>
-      <w:r>
-        <w:t>Tutorials</w:t>
-      </w:r>
-      <w:r>
-        <w:t xml:space="preserve"> (mit Möglichkeit zur thematischen Gliederung)</w:t>
-      </w:r>
-    </w:p>
-    <w:p>
-      <w:pPr>
-        <w:pStyle w:val="Listenabsatz"/>
-        <w:numPr>
-          <w:ilvl w:val="1"/>
-          <w:numId w:val="4"/>
-        </w:numPr>
-      </w:pPr>
-      <w:r>
-        <w:t>Spiele</w:t>
-      </w:r>
-    </w:p>
-    <w:p>
-      <w:pPr>
-        <w:pStyle w:val="Listenabsatz"/>
-        <w:numPr>
-          <w:ilvl w:val="0"/>
-          <w:numId w:val="4"/>
-        </w:numPr>
-      </w:pPr>
-      <w:r>
-        <w:t>Suchfeld</w:t>
-      </w:r>
-    </w:p>
-    <w:p>
-      <w:pPr>
-        <w:pStyle w:val="Listenabsatz"/>
-        <w:numPr>
-          <w:ilvl w:val="0"/>
-          <w:numId w:val="4"/>
-        </w:numPr>
-      </w:pPr>
-      <w:r>
-        <w:t>Bereich mit Impressum</w:t>
-      </w:r>
-    </w:p>
-    <w:p>
-      <w:pPr>
-        <w:pStyle w:val="Listenabsatz"/>
-        <w:numPr>
-          <w:ilvl w:val="0"/>
-          <w:numId w:val="4"/>
-        </w:numPr>
-      </w:pPr>
-      <w:r>
-        <w:t xml:space="preserve">Bereich mit </w:t>
-      </w:r>
-      <w:r>
-        <w:t>Logo</w:t>
-      </w:r>
-    </w:p>
-    <w:p>
       <w:r>
         <w:br w:type="page"/>
       </w:r>
@@ -452,18 +391,7 @@
           <w:strike/>
         </w:rPr>
         <w:tab/>
-      </w:r>
-      <w:r>
-        <w:rPr>
-          <w:strike/>
-        </w:rPr>
-        <w:t>–</w:t>
-      </w:r>
-      <w:r>
-        <w:rPr>
-          <w:strike/>
-        </w:rPr>
-        <w:t xml:space="preserve"> </w:t>
+        <w:t xml:space="preserve">– </w:t>
       </w:r>
     </w:p>
     <w:p>
@@ -506,18 +434,7 @@
           <w:strike/>
         </w:rPr>
         <w:tab/>
-      </w:r>
-      <w:r>
-        <w:rPr>
-          <w:strike/>
-        </w:rPr>
-        <w:t>–</w:t>
-      </w:r>
-      <w:r>
-        <w:rPr>
-          <w:strike/>
-        </w:rPr>
-        <w:t xml:space="preserve"> </w:t>
+        <w:t xml:space="preserve">– </w:t>
       </w:r>
     </w:p>
     <w:p>
@@ -554,11 +471,6 @@
           <w:strike/>
         </w:rPr>
         <w:tab/>
-      </w:r>
-      <w:r>
-        <w:rPr>
-          <w:strike/>
-        </w:rPr>
         <w:t>–</w:t>
       </w:r>
     </w:p>

</xml_diff>